<commit_message>
question 2 part 4 in code and parts 4,6 in word
</commit_message>
<xml_diff>
--- a/NLP HW3.docx
+++ b/NLP HW3.docx
@@ -59,16 +59,7 @@
         <w:t xml:space="preserve"> can be interpreted as a </w:t>
       </w:r>
       <w:r>
-        <w:t>categorical probability distribution</w:t>
-      </w:r>
-      <w:r>
-        <w:t xml:space="preserve"> because if we view it as a </w:t>
-      </w:r>
-      <w:r>
-        <w:t>categorical probability distribution</w:t>
-      </w:r>
-      <w:r>
-        <w:t xml:space="preserve"> with n categories such that each category is </w:t>
+        <w:t xml:space="preserve">categorical probability distribution because if we view it as a categorical probability distribution with n categories such that each category is </w:t>
       </w:r>
       <w:r>
         <w:rPr>
@@ -255,21 +246,7 @@
         <w:rPr>
           <w:rFonts w:eastAsiaTheme="minorEastAsia"/>
         </w:rPr>
-        <w:t xml:space="preserve">The categorical distribution α puts almost </w:t>
-      </w:r>
-      <w:proofErr w:type="gramStart"/>
-      <w:r>
-        <w:rPr>
-          <w:rFonts w:eastAsiaTheme="minorEastAsia"/>
-        </w:rPr>
-        <w:t>all of</w:t>
-      </w:r>
-      <w:proofErr w:type="gramEnd"/>
-      <w:r>
-        <w:rPr>
-          <w:rFonts w:eastAsiaTheme="minorEastAsia"/>
-        </w:rPr>
-        <w:t xml:space="preserve"> its weight on some αj when the dot product between the query q and a specific key </w:t>
+        <w:t xml:space="preserve">The categorical distribution α puts almost all of its weight on some αj when the dot product between the query q and a specific key </w:t>
       </w:r>
       <w:proofErr w:type="spellStart"/>
       <w:r>
@@ -2509,6 +2486,99 @@
       <w:pPr>
         <w:bidi w:val="0"/>
       </w:pPr>
+    </w:p>
+    <w:p>
+      <w:pPr>
+        <w:bidi w:val="0"/>
+      </w:pPr>
+    </w:p>
+    <w:p>
+      <w:pPr>
+        <w:bidi w:val="0"/>
+      </w:pPr>
+    </w:p>
+    <w:p>
+      <w:pPr>
+        <w:bidi w:val="0"/>
+      </w:pPr>
+      <w:r>
+        <w:t>2.</w:t>
+      </w:r>
+    </w:p>
+    <w:p>
+      <w:pPr>
+        <w:bidi w:val="0"/>
+      </w:pPr>
+      <w:r>
+        <w:t xml:space="preserve">4. </w:t>
+      </w:r>
+      <w:r>
+        <w:t>W</w:t>
+      </w:r>
+      <w:r>
+        <w:t>hen we evaluate our model that did not do pretrain we get for the dev set:</w:t>
+      </w:r>
+      <w:r>
+        <w:br/>
+      </w:r>
+      <w:r>
+        <w:t>Correct: 9.0 out of 500.0: 1.7999999999999998%</w:t>
+      </w:r>
+    </w:p>
+    <w:p>
+      <w:pPr>
+        <w:bidi w:val="0"/>
+      </w:pPr>
+      <w:r>
+        <w:t>When we predict London every time we get for the dev set:</w:t>
+      </w:r>
+      <w:r>
+        <w:br/>
+      </w:r>
+      <w:r>
+        <w:t>Correct: 25.0 out of 500.0: 5.0%</w:t>
+      </w:r>
+    </w:p>
+    <w:p>
+      <w:pPr>
+        <w:bidi w:val="0"/>
+      </w:pPr>
+      <w:r>
+        <w:t>We can see that the model now is very bad. Even worse that a mod</w:t>
+      </w:r>
+      <w:r>
+        <w:t>el that give the same prediction for every input.</w:t>
+      </w:r>
+    </w:p>
+    <w:p>
+      <w:pPr>
+        <w:bidi w:val="0"/>
+      </w:pPr>
+    </w:p>
+    <w:p>
+      <w:pPr>
+        <w:bidi w:val="0"/>
+      </w:pPr>
+      <w:r>
+        <w:t xml:space="preserve">6. </w:t>
+      </w:r>
+      <w:r>
+        <w:t>When we evaluate our model that did do pretrain we get for the dev set:</w:t>
+      </w:r>
+      <w:r>
+        <w:br/>
+      </w:r>
+      <w:r>
+        <w:t>Correct: 90.0 out of 500.0: 18.0%</w:t>
+      </w:r>
+    </w:p>
+    <w:p>
+      <w:pPr>
+        <w:bidi w:val="0"/>
+      </w:pPr>
+      <w:r>
+        <w:t xml:space="preserve">7. </w:t>
+      </w:r>
     </w:p>
     <w:sectPr>
       <w:pgSz w:w="11906" w:h="16838"/>
@@ -2963,6 +3033,59 @@
       <w:color w:val="808080"/>
     </w:rPr>
   </w:style>
+  <w:style w:type="paragraph" w:styleId="HTML">
+    <w:name w:val="HTML Preformatted"/>
+    <w:basedOn w:val="a"/>
+    <w:link w:val="HTML0"/>
+    <w:uiPriority w:val="99"/>
+    <w:semiHidden/>
+    <w:unhideWhenUsed/>
+    <w:rsid w:val="006A6508"/>
+    <w:pPr>
+      <w:tabs>
+        <w:tab w:val="left" w:pos="916"/>
+        <w:tab w:val="left" w:pos="1832"/>
+        <w:tab w:val="left" w:pos="2748"/>
+        <w:tab w:val="left" w:pos="3664"/>
+        <w:tab w:val="left" w:pos="4580"/>
+        <w:tab w:val="left" w:pos="5496"/>
+        <w:tab w:val="left" w:pos="6412"/>
+        <w:tab w:val="left" w:pos="7328"/>
+        <w:tab w:val="left" w:pos="8244"/>
+        <w:tab w:val="left" w:pos="9160"/>
+        <w:tab w:val="left" w:pos="10076"/>
+        <w:tab w:val="left" w:pos="10992"/>
+        <w:tab w:val="left" w:pos="11908"/>
+        <w:tab w:val="left" w:pos="12824"/>
+        <w:tab w:val="left" w:pos="13740"/>
+        <w:tab w:val="left" w:pos="14656"/>
+      </w:tabs>
+      <w:bidi w:val="0"/>
+      <w:spacing w:after="0" w:line="240" w:lineRule="auto"/>
+    </w:pPr>
+    <w:rPr>
+      <w:rFonts w:ascii="Courier New" w:eastAsia="Times New Roman" w:hAnsi="Courier New" w:cs="Courier New"/>
+      <w:kern w:val="0"/>
+      <w:sz w:val="20"/>
+      <w:szCs w:val="20"/>
+      <w14:ligatures w14:val="none"/>
+    </w:rPr>
+  </w:style>
+  <w:style w:type="character" w:customStyle="1" w:styleId="HTML0">
+    <w:name w:val="HTML מעוצב מראש תו"/>
+    <w:basedOn w:val="a0"/>
+    <w:link w:val="HTML"/>
+    <w:uiPriority w:val="99"/>
+    <w:semiHidden/>
+    <w:rsid w:val="006A6508"/>
+    <w:rPr>
+      <w:rFonts w:ascii="Courier New" w:eastAsia="Times New Roman" w:hAnsi="Courier New" w:cs="Courier New"/>
+      <w:kern w:val="0"/>
+      <w:sz w:val="20"/>
+      <w:szCs w:val="20"/>
+      <w14:ligatures w14:val="none"/>
+    </w:rPr>
+  </w:style>
 </w:styles>
 </file>
 

</xml_diff>